<commit_message>
New Update of Analysis
</commit_message>
<xml_diff>
--- a/Analysis/Analysis.docx
+++ b/Analysis/Analysis.docx
@@ -5,11 +5,7 @@
     <w:p>
       <w:pPr>
         <w:pStyle w:val="Heading1"/>
-        <w:numPr>
-          <w:ilvl w:val="0"/>
-          <w:numId w:val="4"/>
-        </w:numPr>
-        <w:jc w:val="center"/>
+        <w:ind w:left="1440" w:firstLine="720"/>
         <w:rPr>
           <w:rFonts w:ascii="Arial" w:hAnsi="Arial" w:cs="Arial"/>
           <w:b/>
@@ -20,7 +16,45 @@
           <w:rFonts w:ascii="Arial" w:hAnsi="Arial" w:cs="Arial"/>
           <w:b/>
         </w:rPr>
+        <w:t xml:space="preserve">Chapter -2 </w:t>
+      </w:r>
+      <w:r>
+        <w:rPr>
+          <w:rFonts w:ascii="Arial" w:hAnsi="Arial" w:cs="Arial"/>
+          <w:b/>
+        </w:rPr>
         <w:t>Analysis</w:t>
+      </w:r>
+    </w:p>
+    <w:p>
+      <w:pPr>
+        <w:pStyle w:val="Heading1"/>
+        <w:rPr>
+          <w:rFonts w:ascii="Arial" w:hAnsi="Arial" w:cs="Arial"/>
+          <w:b/>
+        </w:rPr>
+      </w:pPr>
+      <w:r>
+        <w:tab/>
+      </w:r>
+      <w:r>
+        <w:tab/>
+      </w:r>
+      <w:r>
+        <w:tab/>
+      </w:r>
+      <w:r>
+        <w:tab/>
+      </w:r>
+      <w:r>
+        <w:tab/>
+      </w:r>
+      <w:r>
+        <w:rPr>
+          <w:rFonts w:ascii="Arial" w:hAnsi="Arial" w:cs="Arial"/>
+          <w:b/>
+        </w:rPr>
+        <w:t>2.1</w:t>
       </w:r>
     </w:p>
     <w:p/>
@@ -447,7 +481,6 @@
         <w:rPr>
           <w:rFonts w:ascii="Arial" w:hAnsi="Arial" w:cs="Arial"/>
         </w:rPr>
-        <w:lastRenderedPageBreak/>
         <w:t>Here in my project I am applying the SWOT analysis because it determine which features are essential to the website’s accomplishment and what can harm my website and also it focus on both internal and external factors. By performing this analysis I as well as other choice makers can understand my website’s weakness, strength, opportunity and threats that can affect my organization.</w:t>
       </w:r>
     </w:p>
@@ -811,8 +844,8 @@
       <w:pPr>
         <w:pStyle w:val="Heading1"/>
         <w:numPr>
-          <w:ilvl w:val="0"/>
-          <w:numId w:val="4"/>
+          <w:ilvl w:val="1"/>
+          <w:numId w:val="9"/>
         </w:numPr>
         <w:jc w:val="center"/>
         <w:rPr>
@@ -1174,13 +1207,12 @@
       </w:pPr>
     </w:p>
     <w:p/>
-    <w:p/>
     <w:p>
       <w:pPr>
         <w:pStyle w:val="Heading1"/>
         <w:numPr>
-          <w:ilvl w:val="0"/>
-          <w:numId w:val="4"/>
+          <w:ilvl w:val="1"/>
+          <w:numId w:val="9"/>
         </w:numPr>
         <w:jc w:val="center"/>
         <w:rPr>
@@ -1194,14 +1226,7 @@
           <w:b/>
         </w:rPr>
         <w:lastRenderedPageBreak/>
-        <w:t>Softw</w:t>
-      </w:r>
-      <w:r>
-        <w:rPr>
-          <w:rFonts w:ascii="Arial" w:hAnsi="Arial" w:cs="Arial"/>
-          <w:b/>
-        </w:rPr>
-        <w:t>are Requirements specification (SRS).</w:t>
+        <w:t>Requirement Analysis.</w:t>
       </w:r>
     </w:p>
     <w:p/>
@@ -1245,21 +1270,30 @@
     </w:p>
     <w:p>
       <w:pPr>
+        <w:rPr>
+          <w:rFonts w:ascii="Arial" w:hAnsi="Arial" w:cs="Arial"/>
+          <w:sz w:val="24"/>
+          <w:szCs w:val="24"/>
+        </w:rPr>
+      </w:pPr>
+    </w:p>
+    <w:p>
+      <w:pPr>
         <w:pStyle w:val="ListParagraph"/>
         <w:numPr>
-          <w:ilvl w:val="0"/>
-          <w:numId w:val="2"/>
+          <w:ilvl w:val="2"/>
+          <w:numId w:val="9"/>
         </w:numPr>
-        <w:rPr>
-          <w:rFonts w:ascii="Arial" w:hAnsi="Arial" w:cs="Arial"/>
-        </w:rPr>
-      </w:pPr>
-      <w:r>
-        <w:rPr>
+        <w:jc w:val="center"/>
+        <w:rPr>
+          <w:rFonts w:ascii="Arial" w:hAnsi="Arial" w:cs="Arial"/>
+        </w:rPr>
+      </w:pPr>
+      <w:r>
+        <w:rPr>
+          <w:rStyle w:val="Heading2Char"/>
           <w:rFonts w:ascii="Arial" w:hAnsi="Arial" w:cs="Arial"/>
           <w:b/>
-          <w:sz w:val="24"/>
-          <w:szCs w:val="24"/>
         </w:rPr>
         <w:t>Functional requirements</w:t>
       </w:r>
@@ -1269,6 +1303,13 @@
         </w:rPr>
         <w:t>:</w:t>
       </w:r>
+    </w:p>
+    <w:p>
+      <w:pPr>
+        <w:rPr>
+          <w:rFonts w:ascii="Arial" w:hAnsi="Arial" w:cs="Arial"/>
+        </w:rPr>
+      </w:pPr>
       <w:r>
         <w:t xml:space="preserve"> </w:t>
       </w:r>
@@ -1276,7 +1317,13 @@
         <w:rPr>
           <w:rFonts w:ascii="Arial" w:hAnsi="Arial" w:cs="Arial"/>
         </w:rPr>
-        <w:t>it specifies that what system should do for example</w:t>
+        <w:t>It</w:t>
+      </w:r>
+      <w:r>
+        <w:rPr>
+          <w:rFonts w:ascii="Arial" w:hAnsi="Arial" w:cs="Arial"/>
+        </w:rPr>
+        <w:t xml:space="preserve"> specifies that what system should do for example</w:t>
       </w:r>
       <w:r>
         <w:rPr>
@@ -2446,7 +2493,30 @@
     </w:p>
     <w:p>
       <w:pPr>
+        <w:rPr>
+          <w:rFonts w:ascii="Arial" w:hAnsi="Arial" w:cs="Arial"/>
+        </w:rPr>
+      </w:pPr>
+      <w:r>
+        <w:rPr>
+          <w:rFonts w:ascii="Arial" w:hAnsi="Arial" w:cs="Arial"/>
+        </w:rPr>
+        <w:br w:type="page"/>
+      </w:r>
+    </w:p>
+    <w:p>
+      <w:pPr>
         <w:pStyle w:val="ListParagraph"/>
+      </w:pPr>
+    </w:p>
+    <w:p>
+      <w:pPr>
+        <w:pStyle w:val="Heading2"/>
+        <w:numPr>
+          <w:ilvl w:val="2"/>
+          <w:numId w:val="9"/>
+        </w:numPr>
+        <w:jc w:val="center"/>
         <w:rPr>
           <w:rFonts w:ascii="Arial" w:hAnsi="Arial" w:cs="Arial"/>
           <w:b/>
@@ -2461,143 +2531,51 @@
           <w:sz w:val="24"/>
           <w:szCs w:val="24"/>
         </w:rPr>
-        <w:t xml:space="preserve">Software requirements </w:t>
-      </w:r>
-    </w:p>
-    <w:p>
-      <w:pPr>
-        <w:pStyle w:val="ListParagraph"/>
+        <w:t>Non</w:t>
+      </w:r>
+      <w:r>
         <w:rPr>
           <w:rFonts w:ascii="Arial" w:hAnsi="Arial" w:cs="Arial"/>
           <w:b/>
           <w:sz w:val="24"/>
           <w:szCs w:val="24"/>
         </w:rPr>
-      </w:pPr>
-    </w:p>
-    <w:p>
-      <w:pPr>
-        <w:pStyle w:val="ListParagraph"/>
-        <w:numPr>
-          <w:ilvl w:val="0"/>
-          <w:numId w:val="8"/>
-        </w:numPr>
-      </w:pPr>
-      <w:r>
-        <w:t>Window vista, 8.1, 7, 10 or Linux.</w:t>
-      </w:r>
-    </w:p>
-    <w:p>
-      <w:pPr>
-        <w:pStyle w:val="ListParagraph"/>
-        <w:numPr>
-          <w:ilvl w:val="0"/>
-          <w:numId w:val="8"/>
-        </w:numPr>
-      </w:pPr>
-      <w:r>
-        <w:t>Any browser such as: Firefox, internet explorer, chrome and so on.</w:t>
-      </w:r>
-    </w:p>
-    <w:p>
-      <w:pPr>
-        <w:ind w:left="720"/>
+        <w:t>-</w:t>
+      </w:r>
+      <w:r>
         <w:rPr>
           <w:rFonts w:ascii="Arial" w:hAnsi="Arial" w:cs="Arial"/>
           <w:b/>
           <w:sz w:val="24"/>
           <w:szCs w:val="24"/>
         </w:rPr>
-      </w:pPr>
-      <w:r>
-        <w:rPr>
-          <w:rFonts w:ascii="Arial" w:hAnsi="Arial" w:cs="Arial"/>
-          <w:b/>
-          <w:sz w:val="24"/>
-          <w:szCs w:val="24"/>
-        </w:rPr>
-        <w:t>Hardware requirements.</w:t>
-      </w:r>
-    </w:p>
-    <w:p>
-      <w:pPr>
-        <w:pStyle w:val="ListParagraph"/>
-        <w:numPr>
-          <w:ilvl w:val="0"/>
-          <w:numId w:val="7"/>
-        </w:numPr>
-      </w:pPr>
-      <w:r>
-        <w:t>Processor: i3, i5, i7.</w:t>
-      </w:r>
-    </w:p>
-    <w:p>
-      <w:pPr>
-        <w:pStyle w:val="ListParagraph"/>
-        <w:numPr>
-          <w:ilvl w:val="0"/>
-          <w:numId w:val="7"/>
-        </w:numPr>
-      </w:pPr>
-      <w:r>
-        <w:t>Memory: 4 GB RAM</w:t>
-      </w:r>
-      <w:r>
-        <w:t>.</w:t>
-      </w:r>
-    </w:p>
-    <w:p>
-      <w:pPr>
-        <w:pStyle w:val="ListParagraph"/>
-        <w:numPr>
-          <w:ilvl w:val="0"/>
-          <w:numId w:val="7"/>
-        </w:numPr>
-      </w:pPr>
-      <w:r>
-        <w:t xml:space="preserve">Video card: </w:t>
-      </w:r>
-      <w:r>
-        <w:t>Intel</w:t>
-      </w:r>
-      <w:r>
-        <w:t xml:space="preserve"> HD 5500.</w:t>
-      </w:r>
-    </w:p>
-    <w:p>
-      <w:pPr>
-        <w:pStyle w:val="ListParagraph"/>
-      </w:pPr>
-    </w:p>
-    <w:p>
-      <w:pPr>
-        <w:pStyle w:val="ListParagraph"/>
-        <w:numPr>
-          <w:ilvl w:val="0"/>
-          <w:numId w:val="2"/>
-        </w:numPr>
+        <w:t>functional requirements</w:t>
+      </w:r>
+    </w:p>
+    <w:p/>
+    <w:p>
+      <w:pPr>
         <w:jc w:val="both"/>
         <w:rPr>
           <w:rFonts w:ascii="Arial" w:hAnsi="Arial" w:cs="Arial"/>
         </w:rPr>
       </w:pPr>
       <w:r>
-        <w:rPr>
-          <w:rFonts w:ascii="Arial" w:hAnsi="Arial" w:cs="Arial"/>
-          <w:b/>
-          <w:sz w:val="24"/>
-          <w:szCs w:val="24"/>
-        </w:rPr>
-        <w:t>Nonfunctional requirements:</w:t>
-      </w:r>
-      <w:r>
         <w:t xml:space="preserve"> </w:t>
       </w:r>
-      <w:r>
-        <w:rPr>
-          <w:rFonts w:ascii="Arial" w:hAnsi="Arial" w:cs="Arial"/>
-        </w:rPr>
-        <w:t>it is used to derive that how the system works or behave. For example:   scalability, performance, availability, security, maintainability and so on.</w:t>
+      <w:proofErr w:type="gramStart"/>
+      <w:r>
+        <w:rPr>
+          <w:rFonts w:ascii="Arial" w:hAnsi="Arial" w:cs="Arial"/>
+        </w:rPr>
+        <w:t>it</w:t>
+      </w:r>
+      <w:proofErr w:type="gramEnd"/>
+      <w:r>
+        <w:rPr>
+          <w:rFonts w:ascii="Arial" w:hAnsi="Arial" w:cs="Arial"/>
+        </w:rPr>
+        <w:t xml:space="preserve"> is used to derive that how the system works or behave. For example:   scalability, performance, availability, security, maintainability and so on.</w:t>
       </w:r>
     </w:p>
     <w:p>
@@ -3310,15 +3288,37 @@
         </w:rPr>
       </w:pPr>
     </w:p>
+    <w:p>
+      <w:r>
+        <w:br w:type="page"/>
+      </w:r>
+    </w:p>
+    <w:p>
+      <w:pPr>
+        <w:pStyle w:val="Heading2"/>
+        <w:numPr>
+          <w:ilvl w:val="2"/>
+          <w:numId w:val="11"/>
+        </w:numPr>
+        <w:jc w:val="center"/>
+        <w:rPr>
+          <w:rFonts w:ascii="Arial" w:hAnsi="Arial" w:cs="Arial"/>
+          <w:b/>
+        </w:rPr>
+      </w:pPr>
+      <w:r>
+        <w:rPr>
+          <w:rFonts w:ascii="Arial" w:hAnsi="Arial" w:cs="Arial"/>
+          <w:b/>
+        </w:rPr>
+        <w:lastRenderedPageBreak/>
+        <w:t>Moscow prioritization</w:t>
+      </w:r>
+    </w:p>
     <w:p/>
-    <w:p/>
-    <w:p>
-      <w:pPr>
-        <w:pStyle w:val="ListParagraph"/>
-        <w:numPr>
-          <w:ilvl w:val="0"/>
-          <w:numId w:val="2"/>
-        </w:numPr>
+    <w:p>
+      <w:pPr>
+        <w:ind w:left="360"/>
         <w:jc w:val="both"/>
         <w:rPr>
           <w:b/>
@@ -3327,30 +3327,14 @@
       <w:r>
         <w:rPr>
           <w:rFonts w:ascii="Arial" w:hAnsi="Arial" w:cs="Arial"/>
-          <w:b/>
-          <w:sz w:val="24"/>
-          <w:szCs w:val="24"/>
-        </w:rPr>
-        <w:t>Moscow prioritization</w:t>
-      </w:r>
-      <w:r>
-        <w:rPr>
-          <w:rFonts w:ascii="Arial" w:hAnsi="Arial" w:cs="Arial"/>
-          <w:b/>
-        </w:rPr>
-        <w:t>:</w:t>
-      </w:r>
-      <w:r>
-        <w:rPr>
-          <w:b/>
-        </w:rPr>
-        <w:t xml:space="preserve"> </w:t>
-      </w:r>
-      <w:r>
-        <w:rPr>
-          <w:rFonts w:ascii="Arial" w:hAnsi="Arial" w:cs="Arial"/>
-        </w:rPr>
-        <w:t xml:space="preserve">it is the most </w:t>
+        </w:rPr>
+        <w:t>It</w:t>
+      </w:r>
+      <w:r>
+        <w:rPr>
+          <w:rFonts w:ascii="Arial" w:hAnsi="Arial" w:cs="Arial"/>
+        </w:rPr>
+        <w:t xml:space="preserve"> is the most </w:t>
       </w:r>
       <w:r>
         <w:rPr>
@@ -3405,14 +3389,15 @@
     <w:tbl>
       <w:tblPr>
         <w:tblStyle w:val="TableGrid"/>
-        <w:tblW w:w="10004" w:type="dxa"/>
+        <w:tblW w:w="8839" w:type="dxa"/>
+        <w:tblInd w:w="253" w:type="dxa"/>
         <w:tblLook w:val="04A0" w:firstRow="1" w:lastRow="0" w:firstColumn="1" w:lastColumn="0" w:noHBand="0" w:noVBand="1"/>
       </w:tblPr>
       <w:tblGrid>
-        <w:gridCol w:w="2500"/>
-        <w:gridCol w:w="2895"/>
-        <w:gridCol w:w="1980"/>
-        <w:gridCol w:w="2629"/>
+        <w:gridCol w:w="2700"/>
+        <w:gridCol w:w="1902"/>
+        <w:gridCol w:w="1710"/>
+        <w:gridCol w:w="2527"/>
       </w:tblGrid>
       <w:tr>
         <w:trPr>
@@ -3420,7 +3405,7 @@
         </w:trPr>
         <w:tc>
           <w:tcPr>
-            <w:tcW w:w="2500" w:type="dxa"/>
+            <w:tcW w:w="2700" w:type="dxa"/>
           </w:tcPr>
           <w:p>
             <w:r>
@@ -3436,7 +3421,7 @@
         </w:tc>
         <w:tc>
           <w:tcPr>
-            <w:tcW w:w="2895" w:type="dxa"/>
+            <w:tcW w:w="1902" w:type="dxa"/>
           </w:tcPr>
           <w:p>
             <w:r>
@@ -3452,7 +3437,7 @@
         </w:tc>
         <w:tc>
           <w:tcPr>
-            <w:tcW w:w="1980" w:type="dxa"/>
+            <w:tcW w:w="1710" w:type="dxa"/>
           </w:tcPr>
           <w:p>
             <w:r>
@@ -3468,7 +3453,7 @@
         </w:tc>
         <w:tc>
           <w:tcPr>
-            <w:tcW w:w="2629" w:type="dxa"/>
+            <w:tcW w:w="2527" w:type="dxa"/>
           </w:tcPr>
           <w:p>
             <w:r>
@@ -3512,30 +3497,62 @@
       </w:tr>
       <w:tr>
         <w:trPr>
-          <w:trHeight w:val="779"/>
+          <w:trHeight w:val="1106"/>
         </w:trPr>
         <w:tc>
           <w:tcPr>
-            <w:tcW w:w="2500" w:type="dxa"/>
-          </w:tcPr>
-          <w:p>
+            <w:tcW w:w="2700" w:type="dxa"/>
+          </w:tcPr>
+          <w:p>
+            <w:pPr>
+              <w:rPr>
+                <w:rFonts w:ascii="Arial" w:hAnsi="Arial" w:cs="Arial"/>
+              </w:rPr>
+            </w:pPr>
             <w:r>
               <w:rPr>
                 <w:rFonts w:ascii="Arial" w:hAnsi="Arial" w:cs="Arial"/>
               </w:rPr>
               <w:t xml:space="preserve">Bank details for donation, </w:t>
             </w:r>
-            <w:r>
-              <w:rPr>
-                <w:rFonts w:ascii="Arial" w:hAnsi="Arial" w:cs="Arial"/>
-              </w:rPr>
-              <w:t>post blog, Donators details.</w:t>
-            </w:r>
-          </w:p>
-        </w:tc>
-        <w:tc>
-          <w:tcPr>
-            <w:tcW w:w="2895" w:type="dxa"/>
+          </w:p>
+          <w:p>
+            <w:pPr>
+              <w:rPr>
+                <w:rFonts w:ascii="Arial" w:hAnsi="Arial" w:cs="Arial"/>
+              </w:rPr>
+            </w:pPr>
+            <w:r>
+              <w:rPr>
+                <w:rFonts w:ascii="Arial" w:hAnsi="Arial" w:cs="Arial"/>
+              </w:rPr>
+              <w:t>P</w:t>
+            </w:r>
+            <w:r>
+              <w:rPr>
+                <w:rFonts w:ascii="Arial" w:hAnsi="Arial" w:cs="Arial"/>
+              </w:rPr>
+              <w:t xml:space="preserve">ost blog, </w:t>
+            </w:r>
+          </w:p>
+          <w:p>
+            <w:r>
+              <w:rPr>
+                <w:rFonts w:ascii="Arial" w:hAnsi="Arial" w:cs="Arial"/>
+              </w:rPr>
+              <w:t>Donator’s</w:t>
+            </w:r>
+            <w:r>
+              <w:rPr>
+                <w:rFonts w:ascii="Arial" w:hAnsi="Arial" w:cs="Arial"/>
+              </w:rPr>
+              <w:t xml:space="preserve"> details.</w:t>
+            </w:r>
+          </w:p>
+        </w:tc>
+        <w:tc>
+          <w:tcPr>
+            <w:tcW w:w="1902" w:type="dxa"/>
           </w:tcPr>
           <w:p>
             <w:pPr>
@@ -3548,29 +3565,102 @@
               <w:rPr>
                 <w:rFonts w:ascii="Arial" w:hAnsi="Arial" w:cs="Arial"/>
               </w:rPr>
-              <w:t>Blogs, login, call to action, feedback, and contact.</w:t>
+              <w:t xml:space="preserve">login, </w:t>
+            </w:r>
+          </w:p>
+          <w:p>
+            <w:pPr>
+              <w:jc w:val="both"/>
+              <w:rPr>
+                <w:rFonts w:ascii="Arial" w:hAnsi="Arial" w:cs="Arial"/>
+              </w:rPr>
+            </w:pPr>
+            <w:r>
+              <w:rPr>
+                <w:rFonts w:ascii="Arial" w:hAnsi="Arial" w:cs="Arial"/>
+              </w:rPr>
+              <w:t xml:space="preserve">Call to action, </w:t>
+            </w:r>
+          </w:p>
+          <w:p>
+            <w:pPr>
+              <w:jc w:val="both"/>
+              <w:rPr>
+                <w:rFonts w:ascii="Arial" w:hAnsi="Arial" w:cs="Arial"/>
+              </w:rPr>
+            </w:pPr>
+            <w:r>
+              <w:rPr>
+                <w:rFonts w:ascii="Arial" w:hAnsi="Arial" w:cs="Arial"/>
+              </w:rPr>
+              <w:t>Feedback,</w:t>
+            </w:r>
+          </w:p>
+          <w:p>
+            <w:pPr>
+              <w:jc w:val="both"/>
+              <w:rPr>
+                <w:rFonts w:ascii="Arial" w:hAnsi="Arial" w:cs="Arial"/>
+              </w:rPr>
+            </w:pPr>
+            <w:r>
+              <w:rPr>
+                <w:rFonts w:ascii="Arial" w:hAnsi="Arial" w:cs="Arial"/>
+              </w:rPr>
+              <w:t>Contact</w:t>
+            </w:r>
+            <w:r>
+              <w:rPr>
+                <w:rFonts w:ascii="Arial" w:hAnsi="Arial" w:cs="Arial"/>
+              </w:rPr>
+              <w:t>.</w:t>
             </w:r>
           </w:p>
           <w:p/>
         </w:tc>
         <w:tc>
           <w:tcPr>
-            <w:tcW w:w="1980" w:type="dxa"/>
-          </w:tcPr>
-          <w:p>
+            <w:tcW w:w="1710" w:type="dxa"/>
+          </w:tcPr>
+          <w:p>
+            <w:pPr>
+              <w:rPr>
+                <w:rFonts w:ascii="Arial" w:hAnsi="Arial" w:cs="Arial"/>
+              </w:rPr>
+            </w:pPr>
+            <w:r>
+              <w:rPr>
+                <w:rFonts w:ascii="Arial" w:hAnsi="Arial" w:cs="Arial"/>
+              </w:rPr>
+              <w:t>Gallery,</w:t>
+            </w:r>
+          </w:p>
+          <w:p>
+            <w:r>
+              <w:rPr>
+                <w:rFonts w:ascii="Arial" w:hAnsi="Arial" w:cs="Arial"/>
+              </w:rPr>
+              <w:t xml:space="preserve"> </w:t>
+            </w:r>
+            <w:r>
+              <w:rPr>
+                <w:rFonts w:ascii="Arial" w:hAnsi="Arial" w:cs="Arial"/>
+              </w:rPr>
+              <w:t>Videos</w:t>
+            </w:r>
             <w:r>
               <w:rPr>
                 <w:rFonts w:ascii="Arial" w:hAnsi="Arial" w:cs="Arial"/>
                 <w:sz w:val="24"/>
                 <w:szCs w:val="24"/>
               </w:rPr>
-              <w:t>Gallery, videos.</w:t>
-            </w:r>
-          </w:p>
-        </w:tc>
-        <w:tc>
-          <w:tcPr>
-            <w:tcW w:w="2629" w:type="dxa"/>
+              <w:t>.</w:t>
+            </w:r>
+          </w:p>
+        </w:tc>
+        <w:tc>
+          <w:tcPr>
+            <w:tcW w:w="2527" w:type="dxa"/>
           </w:tcPr>
           <w:p>
             <w:r>
@@ -3606,41 +3696,353 @@
         <w:tab/>
       </w:r>
       <w:r>
-        <w:tab/>
-      </w:r>
-      <w:r>
-        <w:tab/>
-      </w:r>
-      <w:r>
-        <w:rPr>
-          <w:rFonts w:ascii="Arial" w:hAnsi="Arial" w:cs="Arial"/>
-        </w:rPr>
-        <w:t>Fig: Moscow Table.</w:t>
+        <w:rPr>
+          <w:rFonts w:ascii="Arial" w:hAnsi="Arial" w:cs="Arial"/>
+        </w:rPr>
+        <w:t>Fig: Moscow Table of functional requirements.</w:t>
+      </w:r>
+    </w:p>
+    <w:p>
+      <w:pPr>
+        <w:rPr>
+          <w:rFonts w:ascii="Arial" w:hAnsi="Arial" w:cs="Arial"/>
+        </w:rPr>
+      </w:pPr>
+    </w:p>
+    <w:p>
+      <w:pPr>
+        <w:rPr>
+          <w:rFonts w:ascii="Arial" w:hAnsi="Arial" w:cs="Arial"/>
+        </w:rPr>
+      </w:pPr>
+      <w:r>
+        <w:rPr>
+          <w:rFonts w:ascii="Arial" w:hAnsi="Arial" w:cs="Arial"/>
+        </w:rPr>
+        <w:t>The Moscow prioritization of non-functional requirements are listed below:</w:t>
+      </w:r>
+    </w:p>
+    <w:p>
+      <w:r>
+        <w:rPr>
+          <w:rFonts w:ascii="Arial" w:hAnsi="Arial" w:cs="Arial"/>
+          <w:b/>
+          <w:sz w:val="24"/>
+          <w:szCs w:val="24"/>
+        </w:rPr>
+        <w:t>Must have:</w:t>
+      </w:r>
+      <w:r>
+        <w:rPr>
+          <w:rFonts w:ascii="Arial" w:hAnsi="Arial" w:cs="Arial"/>
+        </w:rPr>
+        <w:t xml:space="preserve"> </w:t>
+      </w:r>
+      <w:r>
+        <w:rPr>
+          <w:rFonts w:ascii="Arial" w:hAnsi="Arial" w:cs="Arial"/>
+        </w:rPr>
+        <w:t>Responsive</w:t>
+      </w:r>
+      <w:r>
+        <w:rPr>
+          <w:rFonts w:ascii="Arial" w:hAnsi="Arial" w:cs="Arial"/>
+        </w:rPr>
+        <w:t xml:space="preserve">, </w:t>
+      </w:r>
+      <w:r>
+        <w:rPr>
+          <w:rFonts w:ascii="Arial" w:hAnsi="Arial" w:cs="Arial"/>
+        </w:rPr>
+        <w:t>Reusability</w:t>
+      </w:r>
+      <w:r>
+        <w:rPr>
+          <w:rFonts w:ascii="Arial" w:hAnsi="Arial" w:cs="Arial"/>
+        </w:rPr>
+        <w:t xml:space="preserve">, </w:t>
+      </w:r>
+      <w:r>
+        <w:rPr>
+          <w:rFonts w:ascii="Arial" w:hAnsi="Arial" w:cs="Arial"/>
+        </w:rPr>
+        <w:t>Scalability</w:t>
+      </w:r>
+      <w:r>
+        <w:rPr>
+          <w:rFonts w:ascii="Arial" w:hAnsi="Arial" w:cs="Arial"/>
+        </w:rPr>
+        <w:t xml:space="preserve">, </w:t>
+      </w:r>
+      <w:r>
+        <w:rPr>
+          <w:rFonts w:ascii="Arial" w:hAnsi="Arial" w:cs="Arial"/>
+        </w:rPr>
+        <w:t>Security</w:t>
+      </w:r>
+      <w:r>
+        <w:rPr>
+          <w:rFonts w:ascii="Arial" w:hAnsi="Arial" w:cs="Arial"/>
+        </w:rPr>
+        <w:t xml:space="preserve">, Performance, </w:t>
+      </w:r>
+      <w:r>
+        <w:rPr>
+          <w:rFonts w:ascii="Arial" w:hAnsi="Arial" w:cs="Arial"/>
+        </w:rPr>
+        <w:t>Usability</w:t>
+      </w:r>
+      <w:r>
+        <w:rPr>
+          <w:rFonts w:ascii="Arial" w:hAnsi="Arial" w:cs="Arial"/>
+        </w:rPr>
+        <w:t xml:space="preserve">, </w:t>
+      </w:r>
+      <w:r>
+        <w:rPr>
+          <w:rFonts w:ascii="Arial" w:hAnsi="Arial" w:cs="Arial"/>
+        </w:rPr>
+        <w:t>Maintainability</w:t>
+      </w:r>
+      <w:r>
+        <w:rPr>
+          <w:rFonts w:ascii="Arial" w:hAnsi="Arial" w:cs="Arial"/>
+        </w:rPr>
+        <w:t xml:space="preserve"> and </w:t>
+      </w:r>
+      <w:r>
+        <w:rPr>
+          <w:rFonts w:ascii="Arial" w:hAnsi="Arial" w:cs="Arial"/>
+        </w:rPr>
+        <w:t>Reliability</w:t>
+      </w:r>
+      <w:r>
+        <w:rPr>
+          <w:rFonts w:ascii="Arial" w:hAnsi="Arial" w:cs="Arial"/>
+        </w:rPr>
+        <w:t>.</w:t>
+      </w:r>
+    </w:p>
+    <w:p/>
+    <w:p>
+      <w:pPr>
+        <w:pStyle w:val="Heading2"/>
+        <w:jc w:val="center"/>
+        <w:rPr>
+          <w:rFonts w:ascii="Arial" w:hAnsi="Arial" w:cs="Arial"/>
+          <w:b/>
+        </w:rPr>
+      </w:pPr>
+    </w:p>
+    <w:p>
+      <w:pPr>
+        <w:pStyle w:val="Heading2"/>
+        <w:numPr>
+          <w:ilvl w:val="2"/>
+          <w:numId w:val="11"/>
+        </w:numPr>
+        <w:jc w:val="center"/>
+        <w:rPr>
+          <w:rFonts w:ascii="Arial" w:hAnsi="Arial" w:cs="Arial"/>
+          <w:b/>
+        </w:rPr>
+      </w:pPr>
+      <w:r>
+        <w:rPr>
+          <w:rFonts w:ascii="Arial" w:hAnsi="Arial" w:cs="Arial"/>
+          <w:b/>
+        </w:rPr>
+        <w:t>Software Requirement specification</w:t>
       </w:r>
     </w:p>
     <w:p/>
     <w:p/>
+    <w:p>
+      <w:pPr>
+        <w:pStyle w:val="ListParagraph"/>
+        <w:rPr>
+          <w:rFonts w:ascii="Arial" w:hAnsi="Arial" w:cs="Arial"/>
+          <w:b/>
+          <w:sz w:val="24"/>
+          <w:szCs w:val="24"/>
+        </w:rPr>
+      </w:pPr>
+      <w:r>
+        <w:rPr>
+          <w:rFonts w:ascii="Arial" w:hAnsi="Arial" w:cs="Arial"/>
+          <w:b/>
+          <w:sz w:val="24"/>
+          <w:szCs w:val="24"/>
+        </w:rPr>
+        <w:t xml:space="preserve">Software requirements </w:t>
+      </w:r>
+    </w:p>
+    <w:p>
+      <w:pPr>
+        <w:pStyle w:val="ListParagraph"/>
+        <w:rPr>
+          <w:rFonts w:ascii="Arial" w:hAnsi="Arial" w:cs="Arial"/>
+          <w:b/>
+          <w:sz w:val="24"/>
+          <w:szCs w:val="24"/>
+        </w:rPr>
+      </w:pPr>
+    </w:p>
+    <w:p>
+      <w:pPr>
+        <w:pStyle w:val="ListParagraph"/>
+        <w:numPr>
+          <w:ilvl w:val="0"/>
+          <w:numId w:val="8"/>
+        </w:numPr>
+        <w:rPr>
+          <w:rFonts w:ascii="Arial" w:hAnsi="Arial" w:cs="Arial"/>
+        </w:rPr>
+      </w:pPr>
+      <w:r>
+        <w:rPr>
+          <w:rFonts w:ascii="Arial" w:hAnsi="Arial" w:cs="Arial"/>
+        </w:rPr>
+        <w:t>Window vista, 8.1, 7, 10 or Linux.</w:t>
+      </w:r>
+    </w:p>
+    <w:p>
+      <w:pPr>
+        <w:pStyle w:val="ListParagraph"/>
+        <w:numPr>
+          <w:ilvl w:val="0"/>
+          <w:numId w:val="8"/>
+        </w:numPr>
+        <w:rPr>
+          <w:rFonts w:ascii="Arial" w:hAnsi="Arial" w:cs="Arial"/>
+        </w:rPr>
+      </w:pPr>
+      <w:r>
+        <w:rPr>
+          <w:rFonts w:ascii="Arial" w:hAnsi="Arial" w:cs="Arial"/>
+        </w:rPr>
+        <w:t>Any browser such as: Firefox, internet explorer, chrome and so on.</w:t>
+      </w:r>
+    </w:p>
+    <w:p>
+      <w:pPr>
+        <w:pStyle w:val="ListParagraph"/>
+        <w:numPr>
+          <w:ilvl w:val="0"/>
+          <w:numId w:val="8"/>
+        </w:numPr>
+        <w:rPr>
+          <w:rFonts w:ascii="Arial" w:hAnsi="Arial" w:cs="Arial"/>
+        </w:rPr>
+      </w:pPr>
+    </w:p>
+    <w:p>
+      <w:pPr>
+        <w:ind w:left="720"/>
+        <w:rPr>
+          <w:rFonts w:ascii="Arial" w:hAnsi="Arial" w:cs="Arial"/>
+          <w:b/>
+          <w:sz w:val="24"/>
+          <w:szCs w:val="24"/>
+        </w:rPr>
+      </w:pPr>
+      <w:r>
+        <w:rPr>
+          <w:rFonts w:ascii="Arial" w:hAnsi="Arial" w:cs="Arial"/>
+          <w:b/>
+          <w:sz w:val="24"/>
+          <w:szCs w:val="24"/>
+        </w:rPr>
+        <w:t>Hardware requirements.</w:t>
+      </w:r>
+    </w:p>
+    <w:p>
+      <w:pPr>
+        <w:pStyle w:val="ListParagraph"/>
+        <w:numPr>
+          <w:ilvl w:val="0"/>
+          <w:numId w:val="7"/>
+        </w:numPr>
+        <w:rPr>
+          <w:rFonts w:ascii="Arial" w:hAnsi="Arial" w:cs="Arial"/>
+        </w:rPr>
+      </w:pPr>
+      <w:r>
+        <w:rPr>
+          <w:rFonts w:ascii="Arial" w:hAnsi="Arial" w:cs="Arial"/>
+        </w:rPr>
+        <w:t>Processor: i3, i5, i7.</w:t>
+      </w:r>
+    </w:p>
+    <w:p>
+      <w:pPr>
+        <w:pStyle w:val="ListParagraph"/>
+        <w:numPr>
+          <w:ilvl w:val="0"/>
+          <w:numId w:val="7"/>
+        </w:numPr>
+        <w:rPr>
+          <w:rFonts w:ascii="Arial" w:hAnsi="Arial" w:cs="Arial"/>
+        </w:rPr>
+      </w:pPr>
+      <w:r>
+        <w:rPr>
+          <w:rFonts w:ascii="Arial" w:hAnsi="Arial" w:cs="Arial"/>
+        </w:rPr>
+        <w:t>Memory: 4 GB RAM.</w:t>
+      </w:r>
+    </w:p>
+    <w:p>
+      <w:pPr>
+        <w:pStyle w:val="ListParagraph"/>
+        <w:numPr>
+          <w:ilvl w:val="0"/>
+          <w:numId w:val="7"/>
+        </w:numPr>
+        <w:rPr>
+          <w:rFonts w:ascii="Arial" w:hAnsi="Arial" w:cs="Arial"/>
+        </w:rPr>
+      </w:pPr>
+      <w:r>
+        <w:rPr>
+          <w:rFonts w:ascii="Arial" w:hAnsi="Arial" w:cs="Arial"/>
+        </w:rPr>
+        <w:t>Video card: Intel HD 5500.</w:t>
+      </w:r>
+    </w:p>
     <w:p/>
+    <w:p>
+      <w:r>
+        <w:br w:type="page"/>
+      </w:r>
+    </w:p>
     <w:p>
       <w:pPr>
         <w:pStyle w:val="Heading1"/>
         <w:numPr>
-          <w:ilvl w:val="0"/>
-          <w:numId w:val="2"/>
+          <w:ilvl w:val="1"/>
+          <w:numId w:val="11"/>
         </w:numPr>
         <w:jc w:val="center"/>
         <w:rPr>
           <w:rFonts w:ascii="Arial" w:hAnsi="Arial" w:cs="Arial"/>
           <w:b/>
+          <w:sz w:val="24"/>
+          <w:szCs w:val="24"/>
         </w:rPr>
       </w:pPr>
       <w:r>
         <w:rPr>
           <w:rFonts w:ascii="Arial" w:hAnsi="Arial" w:cs="Arial"/>
           <w:b/>
-        </w:rPr>
+          <w:sz w:val="24"/>
+          <w:szCs w:val="24"/>
+        </w:rPr>
+        <w:lastRenderedPageBreak/>
         <w:t>Use Case Diagram</w:t>
       </w:r>
+      <w:bookmarkStart w:id="0" w:name="_GoBack"/>
+      <w:bookmarkEnd w:id="0"/>
     </w:p>
     <w:p/>
     <w:p>
@@ -3755,26 +4157,33 @@
       <w:pPr>
         <w:pStyle w:val="Heading1"/>
         <w:numPr>
-          <w:ilvl w:val="0"/>
-          <w:numId w:val="2"/>
+          <w:ilvl w:val="1"/>
+          <w:numId w:val="11"/>
         </w:numPr>
         <w:jc w:val="center"/>
         <w:rPr>
           <w:rFonts w:ascii="Arial" w:hAnsi="Arial" w:cs="Arial"/>
           <w:b/>
+          <w:sz w:val="24"/>
+          <w:szCs w:val="24"/>
         </w:rPr>
       </w:pPr>
       <w:r>
         <w:rPr>
           <w:rFonts w:ascii="Arial" w:hAnsi="Arial" w:cs="Arial"/>
           <w:b/>
-        </w:rPr>
+          <w:sz w:val="24"/>
+          <w:szCs w:val="24"/>
+        </w:rPr>
+        <w:lastRenderedPageBreak/>
         <w:t>NLA</w:t>
       </w:r>
       <w:r>
         <w:rPr>
           <w:rFonts w:ascii="Arial" w:hAnsi="Arial" w:cs="Arial"/>
           <w:b/>
+          <w:sz w:val="24"/>
+          <w:szCs w:val="24"/>
         </w:rPr>
         <w:t xml:space="preserve"> (Natural language Analysis).</w:t>
       </w:r>
@@ -4330,8 +4739,92 @@
           <w:rFonts w:ascii="Arial" w:hAnsi="Arial" w:cs="Arial"/>
         </w:rPr>
       </w:pPr>
-      <w:bookmarkStart w:id="0" w:name="_GoBack"/>
-      <w:bookmarkEnd w:id="0"/>
+    </w:p>
+    <w:p>
+      <w:pPr>
+        <w:rPr>
+          <w:rFonts w:ascii="Arial" w:hAnsi="Arial" w:cs="Arial"/>
+        </w:rPr>
+      </w:pPr>
+      <w:r>
+        <w:rPr>
+          <w:rFonts w:ascii="Arial" w:hAnsi="Arial" w:cs="Arial"/>
+        </w:rPr>
+        <w:br w:type="page"/>
+      </w:r>
+    </w:p>
+    <w:p>
+      <w:pPr>
+        <w:ind w:firstLine="720"/>
+        <w:rPr>
+          <w:rFonts w:ascii="Arial" w:hAnsi="Arial" w:cs="Arial"/>
+        </w:rPr>
+      </w:pPr>
+      <w:r>
+        <w:rPr>
+          <w:noProof/>
+        </w:rPr>
+        <w:lastRenderedPageBreak/>
+        <w:drawing>
+          <wp:inline distT="0" distB="0" distL="0" distR="0" wp14:anchorId="175A45AB" wp14:editId="771783E0">
+            <wp:extent cx="5943600" cy="3625850"/>
+            <wp:effectExtent l="0" t="0" r="0" b="0"/>
+            <wp:docPr id="5" name="Picture 5"/>
+            <wp:cNvGraphicFramePr>
+              <a:graphicFrameLocks xmlns:a="http://schemas.openxmlformats.org/drawingml/2006/main" noChangeAspect="1"/>
+            </wp:cNvGraphicFramePr>
+            <a:graphic xmlns:a="http://schemas.openxmlformats.org/drawingml/2006/main">
+              <a:graphicData uri="http://schemas.openxmlformats.org/drawingml/2006/picture">
+                <pic:pic xmlns:pic="http://schemas.openxmlformats.org/drawingml/2006/picture">
+                  <pic:nvPicPr>
+                    <pic:cNvPr id="1" name=""/>
+                    <pic:cNvPicPr/>
+                  </pic:nvPicPr>
+                  <pic:blipFill>
+                    <a:blip r:embed="rId8"/>
+                    <a:stretch>
+                      <a:fillRect/>
+                    </a:stretch>
+                  </pic:blipFill>
+                  <pic:spPr>
+                    <a:xfrm>
+                      <a:off x="0" y="0"/>
+                      <a:ext cx="5943600" cy="3625850"/>
+                    </a:xfrm>
+                    <a:prstGeom prst="rect">
+                      <a:avLst/>
+                    </a:prstGeom>
+                  </pic:spPr>
+                </pic:pic>
+              </a:graphicData>
+            </a:graphic>
+          </wp:inline>
+        </w:drawing>
+      </w:r>
+    </w:p>
+    <w:p>
+      <w:pPr>
+        <w:rPr>
+          <w:rFonts w:ascii="Arial" w:hAnsi="Arial" w:cs="Arial"/>
+        </w:rPr>
+      </w:pPr>
+    </w:p>
+    <w:p>
+      <w:pPr>
+        <w:tabs>
+          <w:tab w:val="left" w:pos="3381"/>
+        </w:tabs>
+        <w:rPr>
+          <w:rFonts w:ascii="Arial" w:hAnsi="Arial" w:cs="Arial"/>
+        </w:rPr>
+      </w:pPr>
+      <w:r>
+        <w:rPr>
+          <w:rFonts w:ascii="Arial" w:hAnsi="Arial" w:cs="Arial"/>
+        </w:rPr>
+        <w:tab/>
+        <w:t>Fig: Class Diagram.</w:t>
+      </w:r>
     </w:p>
     <w:sectPr>
       <w:pgSz w:w="12240" w:h="15840"/>
@@ -4346,6 +4839,119 @@
 <file path=word/numbering.xml><?xml version="1.0" encoding="utf-8"?>
 <w:numbering xmlns:wpc="http://schemas.microsoft.com/office/word/2010/wordprocessingCanvas" xmlns:mc="http://schemas.openxmlformats.org/markup-compatibility/2006" xmlns:o="urn:schemas-microsoft-com:office:office" xmlns:r="http://schemas.openxmlformats.org/officeDocument/2006/relationships" xmlns:m="http://schemas.openxmlformats.org/officeDocument/2006/math" xmlns:v="urn:schemas-microsoft-com:vml" xmlns:wp14="http://schemas.microsoft.com/office/word/2010/wordprocessingDrawing" xmlns:wp="http://schemas.openxmlformats.org/drawingml/2006/wordprocessingDrawing" xmlns:w10="urn:schemas-microsoft-com:office:word" xmlns:w="http://schemas.openxmlformats.org/wordprocessingml/2006/main" xmlns:w14="http://schemas.microsoft.com/office/word/2010/wordml" xmlns:w15="http://schemas.microsoft.com/office/word/2012/wordml" xmlns:wpg="http://schemas.microsoft.com/office/word/2010/wordprocessingGroup" xmlns:wpi="http://schemas.microsoft.com/office/word/2010/wordprocessingInk" xmlns:wne="http://schemas.microsoft.com/office/word/2006/wordml" xmlns:wps="http://schemas.microsoft.com/office/word/2010/wordprocessingShape" mc:Ignorable="w14 w15 wp14">
   <w:abstractNum w:abstractNumId="0" w15:restartNumberingAfterBreak="0">
+    <w:nsid w:val="0CEF5885"/>
+    <w:multiLevelType w:val="multilevel"/>
+    <w:tmpl w:val="788C2896"/>
+    <w:lvl w:ilvl="0">
+      <w:start w:val="2"/>
+      <w:numFmt w:val="decimal"/>
+      <w:lvlText w:val="%1"/>
+      <w:lvlJc w:val="left"/>
+      <w:pPr>
+        <w:ind w:left="555" w:hanging="555"/>
+      </w:pPr>
+      <w:rPr>
+        <w:rFonts w:hint="default"/>
+      </w:rPr>
+    </w:lvl>
+    <w:lvl w:ilvl="1">
+      <w:start w:val="3"/>
+      <w:numFmt w:val="decimal"/>
+      <w:lvlText w:val="%1.%2"/>
+      <w:lvlJc w:val="left"/>
+      <w:pPr>
+        <w:ind w:left="945" w:hanging="720"/>
+      </w:pPr>
+      <w:rPr>
+        <w:rFonts w:hint="default"/>
+      </w:rPr>
+    </w:lvl>
+    <w:lvl w:ilvl="2">
+      <w:start w:val="4"/>
+      <w:numFmt w:val="decimal"/>
+      <w:lvlText w:val="%1.%2.%3"/>
+      <w:lvlJc w:val="left"/>
+      <w:pPr>
+        <w:ind w:left="1170" w:hanging="720"/>
+      </w:pPr>
+      <w:rPr>
+        <w:rFonts w:hint="default"/>
+      </w:rPr>
+    </w:lvl>
+    <w:lvl w:ilvl="3">
+      <w:start w:val="1"/>
+      <w:numFmt w:val="decimal"/>
+      <w:lvlText w:val="%1.%2.%3.%4"/>
+      <w:lvlJc w:val="left"/>
+      <w:pPr>
+        <w:ind w:left="1755" w:hanging="1080"/>
+      </w:pPr>
+      <w:rPr>
+        <w:rFonts w:hint="default"/>
+      </w:rPr>
+    </w:lvl>
+    <w:lvl w:ilvl="4">
+      <w:start w:val="1"/>
+      <w:numFmt w:val="decimal"/>
+      <w:lvlText w:val="%1.%2.%3.%4.%5"/>
+      <w:lvlJc w:val="left"/>
+      <w:pPr>
+        <w:ind w:left="1980" w:hanging="1080"/>
+      </w:pPr>
+      <w:rPr>
+        <w:rFonts w:hint="default"/>
+      </w:rPr>
+    </w:lvl>
+    <w:lvl w:ilvl="5">
+      <w:start w:val="1"/>
+      <w:numFmt w:val="decimal"/>
+      <w:lvlText w:val="%1.%2.%3.%4.%5.%6"/>
+      <w:lvlJc w:val="left"/>
+      <w:pPr>
+        <w:ind w:left="2565" w:hanging="1440"/>
+      </w:pPr>
+      <w:rPr>
+        <w:rFonts w:hint="default"/>
+      </w:rPr>
+    </w:lvl>
+    <w:lvl w:ilvl="6">
+      <w:start w:val="1"/>
+      <w:numFmt w:val="decimal"/>
+      <w:lvlText w:val="%1.%2.%3.%4.%5.%6.%7"/>
+      <w:lvlJc w:val="left"/>
+      <w:pPr>
+        <w:ind w:left="3150" w:hanging="1800"/>
+      </w:pPr>
+      <w:rPr>
+        <w:rFonts w:hint="default"/>
+      </w:rPr>
+    </w:lvl>
+    <w:lvl w:ilvl="7">
+      <w:start w:val="1"/>
+      <w:numFmt w:val="decimal"/>
+      <w:lvlText w:val="%1.%2.%3.%4.%5.%6.%7.%8"/>
+      <w:lvlJc w:val="left"/>
+      <w:pPr>
+        <w:ind w:left="3375" w:hanging="1800"/>
+      </w:pPr>
+      <w:rPr>
+        <w:rFonts w:hint="default"/>
+      </w:rPr>
+    </w:lvl>
+    <w:lvl w:ilvl="8">
+      <w:start w:val="1"/>
+      <w:numFmt w:val="decimal"/>
+      <w:lvlText w:val="%1.%2.%3.%4.%5.%6.%7.%8.%9"/>
+      <w:lvlJc w:val="left"/>
+      <w:pPr>
+        <w:ind w:left="3960" w:hanging="2160"/>
+      </w:pPr>
+      <w:rPr>
+        <w:rFonts w:hint="default"/>
+      </w:rPr>
+    </w:lvl>
+  </w:abstractNum>
+  <w:abstractNum w:abstractNumId="1" w15:restartNumberingAfterBreak="0">
     <w:nsid w:val="12784211"/>
     <w:multiLevelType w:val="hybridMultilevel"/>
     <w:tmpl w:val="6E427A70"/>
@@ -4457,7 +5063,7 @@
       </w:rPr>
     </w:lvl>
   </w:abstractNum>
-  <w:abstractNum w:abstractNumId="1" w15:restartNumberingAfterBreak="0">
+  <w:abstractNum w:abstractNumId="2" w15:restartNumberingAfterBreak="0">
     <w:nsid w:val="16D813D7"/>
     <w:multiLevelType w:val="hybridMultilevel"/>
     <w:tmpl w:val="CBBC5F2A"/>
@@ -4570,7 +5176,7 @@
       </w:rPr>
     </w:lvl>
   </w:abstractNum>
-  <w:abstractNum w:abstractNumId="2" w15:restartNumberingAfterBreak="0">
+  <w:abstractNum w:abstractNumId="3" w15:restartNumberingAfterBreak="0">
     <w:nsid w:val="18B16EB6"/>
     <w:multiLevelType w:val="hybridMultilevel"/>
     <w:tmpl w:val="0812EBA0"/>
@@ -4682,7 +5288,123 @@
       </w:rPr>
     </w:lvl>
   </w:abstractNum>
-  <w:abstractNum w:abstractNumId="3" w15:restartNumberingAfterBreak="0">
+  <w:abstractNum w:abstractNumId="4" w15:restartNumberingAfterBreak="0">
+    <w:nsid w:val="26F5402F"/>
+    <w:multiLevelType w:val="multilevel"/>
+    <w:tmpl w:val="231E982C"/>
+    <w:lvl w:ilvl="0">
+      <w:start w:val="2"/>
+      <w:numFmt w:val="decimal"/>
+      <w:lvlText w:val="%1"/>
+      <w:lvlJc w:val="left"/>
+      <w:pPr>
+        <w:ind w:left="450" w:hanging="450"/>
+      </w:pPr>
+      <w:rPr>
+        <w:rFonts w:hint="default"/>
+      </w:rPr>
+    </w:lvl>
+    <w:lvl w:ilvl="1">
+      <w:start w:val="2"/>
+      <w:numFmt w:val="decimal"/>
+      <w:lvlText w:val="%1.%2"/>
+      <w:lvlJc w:val="left"/>
+      <w:pPr>
+        <w:ind w:left="1080" w:hanging="720"/>
+      </w:pPr>
+      <w:rPr>
+        <w:rFonts w:hint="default"/>
+      </w:rPr>
+    </w:lvl>
+    <w:lvl w:ilvl="2">
+      <w:start w:val="1"/>
+      <w:numFmt w:val="decimal"/>
+      <w:lvlText w:val="%1.%2.%3"/>
+      <w:lvlJc w:val="left"/>
+      <w:pPr>
+        <w:ind w:left="1440" w:hanging="720"/>
+      </w:pPr>
+      <w:rPr>
+        <w:rFonts w:hint="default"/>
+        <w:b/>
+        <w:sz w:val="24"/>
+        <w:szCs w:val="24"/>
+      </w:rPr>
+    </w:lvl>
+    <w:lvl w:ilvl="3">
+      <w:start w:val="1"/>
+      <w:numFmt w:val="decimal"/>
+      <w:lvlText w:val="%1.%2.%3.%4"/>
+      <w:lvlJc w:val="left"/>
+      <w:pPr>
+        <w:ind w:left="2160" w:hanging="1080"/>
+      </w:pPr>
+      <w:rPr>
+        <w:rFonts w:hint="default"/>
+      </w:rPr>
+    </w:lvl>
+    <w:lvl w:ilvl="4">
+      <w:start w:val="1"/>
+      <w:numFmt w:val="decimal"/>
+      <w:lvlText w:val="%1.%2.%3.%4.%5"/>
+      <w:lvlJc w:val="left"/>
+      <w:pPr>
+        <w:ind w:left="2880" w:hanging="1440"/>
+      </w:pPr>
+      <w:rPr>
+        <w:rFonts w:hint="default"/>
+      </w:rPr>
+    </w:lvl>
+    <w:lvl w:ilvl="5">
+      <w:start w:val="1"/>
+      <w:numFmt w:val="decimal"/>
+      <w:lvlText w:val="%1.%2.%3.%4.%5.%6"/>
+      <w:lvlJc w:val="left"/>
+      <w:pPr>
+        <w:ind w:left="3600" w:hanging="1800"/>
+      </w:pPr>
+      <w:rPr>
+        <w:rFonts w:hint="default"/>
+      </w:rPr>
+    </w:lvl>
+    <w:lvl w:ilvl="6">
+      <w:start w:val="1"/>
+      <w:numFmt w:val="decimal"/>
+      <w:lvlText w:val="%1.%2.%3.%4.%5.%6.%7"/>
+      <w:lvlJc w:val="left"/>
+      <w:pPr>
+        <w:ind w:left="3960" w:hanging="1800"/>
+      </w:pPr>
+      <w:rPr>
+        <w:rFonts w:hint="default"/>
+      </w:rPr>
+    </w:lvl>
+    <w:lvl w:ilvl="7">
+      <w:start w:val="1"/>
+      <w:numFmt w:val="decimal"/>
+      <w:lvlText w:val="%1.%2.%3.%4.%5.%6.%7.%8"/>
+      <w:lvlJc w:val="left"/>
+      <w:pPr>
+        <w:ind w:left="4680" w:hanging="2160"/>
+      </w:pPr>
+      <w:rPr>
+        <w:rFonts w:hint="default"/>
+      </w:rPr>
+    </w:lvl>
+    <w:lvl w:ilvl="8">
+      <w:start w:val="1"/>
+      <w:numFmt w:val="decimal"/>
+      <w:lvlText w:val="%1.%2.%3.%4.%5.%6.%7.%8.%9"/>
+      <w:lvlJc w:val="left"/>
+      <w:pPr>
+        <w:ind w:left="5400" w:hanging="2520"/>
+      </w:pPr>
+      <w:rPr>
+        <w:rFonts w:hint="default"/>
+      </w:rPr>
+    </w:lvl>
+  </w:abstractNum>
+  <w:abstractNum w:abstractNumId="5" w15:restartNumberingAfterBreak="0">
     <w:nsid w:val="2C310A09"/>
     <w:multiLevelType w:val="hybridMultilevel"/>
     <w:tmpl w:val="29F05E5C"/>
@@ -4794,7 +5516,7 @@
       </w:rPr>
     </w:lvl>
   </w:abstractNum>
-  <w:abstractNum w:abstractNumId="4" w15:restartNumberingAfterBreak="0">
+  <w:abstractNum w:abstractNumId="6" w15:restartNumberingAfterBreak="0">
     <w:nsid w:val="41F46EA2"/>
     <w:multiLevelType w:val="hybridMultilevel"/>
     <w:tmpl w:val="466AE404"/>
@@ -4883,7 +5605,7 @@
       </w:pPr>
     </w:lvl>
   </w:abstractNum>
-  <w:abstractNum w:abstractNumId="5" w15:restartNumberingAfterBreak="0">
+  <w:abstractNum w:abstractNumId="7" w15:restartNumberingAfterBreak="0">
     <w:nsid w:val="504B1649"/>
     <w:multiLevelType w:val="hybridMultilevel"/>
     <w:tmpl w:val="909ADC26"/>
@@ -4995,7 +5717,7 @@
       </w:rPr>
     </w:lvl>
   </w:abstractNum>
-  <w:abstractNum w:abstractNumId="6" w15:restartNumberingAfterBreak="0">
+  <w:abstractNum w:abstractNumId="8" w15:restartNumberingAfterBreak="0">
     <w:nsid w:val="667736B8"/>
     <w:multiLevelType w:val="hybridMultilevel"/>
     <w:tmpl w:val="0C1AC6E6"/>
@@ -5086,7 +5808,93 @@
       </w:pPr>
     </w:lvl>
   </w:abstractNum>
-  <w:abstractNum w:abstractNumId="7" w15:restartNumberingAfterBreak="0">
+  <w:abstractNum w:abstractNumId="9" w15:restartNumberingAfterBreak="0">
+    <w:nsid w:val="7B3324C7"/>
+    <w:multiLevelType w:val="hybridMultilevel"/>
+    <w:tmpl w:val="4C16800E"/>
+    <w:lvl w:ilvl="0" w:tplc="0409000F">
+      <w:start w:val="1"/>
+      <w:numFmt w:val="decimal"/>
+      <w:lvlText w:val="%1."/>
+      <w:lvlJc w:val="left"/>
+      <w:pPr>
+        <w:ind w:left="720" w:hanging="360"/>
+      </w:pPr>
+    </w:lvl>
+    <w:lvl w:ilvl="1" w:tplc="04090019" w:tentative="1">
+      <w:start w:val="1"/>
+      <w:numFmt w:val="lowerLetter"/>
+      <w:lvlText w:val="%2."/>
+      <w:lvlJc w:val="left"/>
+      <w:pPr>
+        <w:ind w:left="1440" w:hanging="360"/>
+      </w:pPr>
+    </w:lvl>
+    <w:lvl w:ilvl="2" w:tplc="0409001B" w:tentative="1">
+      <w:start w:val="1"/>
+      <w:numFmt w:val="lowerRoman"/>
+      <w:lvlText w:val="%3."/>
+      <w:lvlJc w:val="right"/>
+      <w:pPr>
+        <w:ind w:left="2160" w:hanging="180"/>
+      </w:pPr>
+    </w:lvl>
+    <w:lvl w:ilvl="3" w:tplc="0409000F" w:tentative="1">
+      <w:start w:val="1"/>
+      <w:numFmt w:val="decimal"/>
+      <w:lvlText w:val="%4."/>
+      <w:lvlJc w:val="left"/>
+      <w:pPr>
+        <w:ind w:left="2880" w:hanging="360"/>
+      </w:pPr>
+    </w:lvl>
+    <w:lvl w:ilvl="4" w:tplc="04090019" w:tentative="1">
+      <w:start w:val="1"/>
+      <w:numFmt w:val="lowerLetter"/>
+      <w:lvlText w:val="%5."/>
+      <w:lvlJc w:val="left"/>
+      <w:pPr>
+        <w:ind w:left="3600" w:hanging="360"/>
+      </w:pPr>
+    </w:lvl>
+    <w:lvl w:ilvl="5" w:tplc="0409001B" w:tentative="1">
+      <w:start w:val="1"/>
+      <w:numFmt w:val="lowerRoman"/>
+      <w:lvlText w:val="%6."/>
+      <w:lvlJc w:val="right"/>
+      <w:pPr>
+        <w:ind w:left="4320" w:hanging="180"/>
+      </w:pPr>
+    </w:lvl>
+    <w:lvl w:ilvl="6" w:tplc="0409000F" w:tentative="1">
+      <w:start w:val="1"/>
+      <w:numFmt w:val="decimal"/>
+      <w:lvlText w:val="%7."/>
+      <w:lvlJc w:val="left"/>
+      <w:pPr>
+        <w:ind w:left="5040" w:hanging="360"/>
+      </w:pPr>
+    </w:lvl>
+    <w:lvl w:ilvl="7" w:tplc="04090019" w:tentative="1">
+      <w:start w:val="1"/>
+      <w:numFmt w:val="lowerLetter"/>
+      <w:lvlText w:val="%8."/>
+      <w:lvlJc w:val="left"/>
+      <w:pPr>
+        <w:ind w:left="5760" w:hanging="360"/>
+      </w:pPr>
+    </w:lvl>
+    <w:lvl w:ilvl="8" w:tplc="0409001B" w:tentative="1">
+      <w:start w:val="1"/>
+      <w:numFmt w:val="lowerRoman"/>
+      <w:lvlText w:val="%9."/>
+      <w:lvlJc w:val="right"/>
+      <w:pPr>
+        <w:ind w:left="6480" w:hanging="180"/>
+      </w:pPr>
+    </w:lvl>
+  </w:abstractNum>
+  <w:abstractNum w:abstractNumId="10" w15:restartNumberingAfterBreak="0">
     <w:nsid w:val="7CC31D95"/>
     <w:multiLevelType w:val="hybridMultilevel"/>
     <w:tmpl w:val="273C8C62"/>
@@ -5176,28 +5984,37 @@
     </w:lvl>
   </w:abstractNum>
   <w:num w:numId="1">
+    <w:abstractNumId w:val="10"/>
+  </w:num>
+  <w:num w:numId="2">
+    <w:abstractNumId w:val="8"/>
+  </w:num>
+  <w:num w:numId="3">
+    <w:abstractNumId w:val="2"/>
+  </w:num>
+  <w:num w:numId="4">
+    <w:abstractNumId w:val="6"/>
+  </w:num>
+  <w:num w:numId="5">
+    <w:abstractNumId w:val="5"/>
+  </w:num>
+  <w:num w:numId="6">
+    <w:abstractNumId w:val="1"/>
+  </w:num>
+  <w:num w:numId="7">
+    <w:abstractNumId w:val="3"/>
+  </w:num>
+  <w:num w:numId="8">
     <w:abstractNumId w:val="7"/>
   </w:num>
-  <w:num w:numId="2">
-    <w:abstractNumId w:val="6"/>
-  </w:num>
-  <w:num w:numId="3">
-    <w:abstractNumId w:val="1"/>
-  </w:num>
-  <w:num w:numId="4">
+  <w:num w:numId="9">
     <w:abstractNumId w:val="4"/>
   </w:num>
-  <w:num w:numId="5">
-    <w:abstractNumId w:val="3"/>
+  <w:num w:numId="10">
+    <w:abstractNumId w:val="9"/>
   </w:num>
-  <w:num w:numId="6">
+  <w:num w:numId="11">
     <w:abstractNumId w:val="0"/>
-  </w:num>
-  <w:num w:numId="7">
-    <w:abstractNumId w:val="2"/>
-  </w:num>
-  <w:num w:numId="8">
-    <w:abstractNumId w:val="5"/>
   </w:num>
 </w:numbering>
 </file>
@@ -5617,10 +6434,31 @@
       <w:szCs w:val="32"/>
     </w:rPr>
   </w:style>
+  <w:style w:type="paragraph" w:styleId="Heading2">
+    <w:name w:val="heading 2"/>
+    <w:basedOn w:val="Normal"/>
+    <w:next w:val="Normal"/>
+    <w:link w:val="Heading2Char"/>
+    <w:uiPriority w:val="9"/>
+    <w:unhideWhenUsed/>
+    <w:qFormat/>
+    <w:rsid w:val="004529A4"/>
+    <w:pPr>
+      <w:keepNext/>
+      <w:keepLines/>
+      <w:spacing w:before="40" w:after="0"/>
+      <w:outlineLvl w:val="1"/>
+    </w:pPr>
+    <w:rPr>
+      <w:rFonts w:asciiTheme="majorHAnsi" w:eastAsiaTheme="majorEastAsia" w:hAnsiTheme="majorHAnsi" w:cstheme="majorBidi"/>
+      <w:color w:val="2F5496" w:themeColor="accent1" w:themeShade="BF"/>
+      <w:sz w:val="26"/>
+      <w:szCs w:val="26"/>
+    </w:rPr>
+  </w:style>
   <w:style w:type="character" w:default="1" w:styleId="DefaultParagraphFont">
     <w:name w:val="Default Paragraph Font"/>
     <w:uiPriority w:val="1"/>
-    <w:semiHidden/>
     <w:unhideWhenUsed/>
   </w:style>
   <w:style w:type="table" w:default="1" w:styleId="TableNormal">
@@ -5686,6 +6524,19 @@
         <w:insideV w:val="single" w:sz="4" w:space="0" w:color="auto"/>
       </w:tblBorders>
     </w:tblPr>
+  </w:style>
+  <w:style w:type="character" w:customStyle="1" w:styleId="Heading2Char">
+    <w:name w:val="Heading 2 Char"/>
+    <w:basedOn w:val="DefaultParagraphFont"/>
+    <w:link w:val="Heading2"/>
+    <w:uiPriority w:val="9"/>
+    <w:rsid w:val="004529A4"/>
+    <w:rPr>
+      <w:rFonts w:asciiTheme="majorHAnsi" w:eastAsiaTheme="majorEastAsia" w:hAnsiTheme="majorHAnsi" w:cstheme="majorBidi"/>
+      <w:color w:val="2F5496" w:themeColor="accent1" w:themeShade="BF"/>
+      <w:sz w:val="26"/>
+      <w:szCs w:val="26"/>
+    </w:rPr>
   </w:style>
 </w:styles>
 </file>
@@ -5956,7 +6807,7 @@
 </file>
 
 <file path=customXml/itemProps1.xml><?xml version="1.0" encoding="utf-8"?>
-<ds:datastoreItem xmlns:ds="http://schemas.openxmlformats.org/officeDocument/2006/customXml" ds:itemID="{23D34CD2-EBBC-4A76-A9B6-C9D649C4B3E2}">
+<ds:datastoreItem xmlns:ds="http://schemas.openxmlformats.org/officeDocument/2006/customXml" ds:itemID="{F3A0B6B9-E132-4EFE-BE26-93EA76AF05BB}">
   <ds:schemaRefs>
     <ds:schemaRef ds:uri="http://schemas.openxmlformats.org/officeDocument/2006/bibliography"/>
   </ds:schemaRefs>

</xml_diff>

<commit_message>
Final Update of Analysis
</commit_message>
<xml_diff>
--- a/Analysis/Analysis.docx
+++ b/Analysis/Analysis.docx
@@ -947,11 +947,19 @@
         </w:rPr>
         <w:t xml:space="preserve"> </w:t>
       </w:r>
-      <w:r>
-        <w:rPr>
-          <w:rFonts w:ascii="Arial" w:hAnsi="Arial" w:cs="Arial"/>
-        </w:rPr>
-        <w:t>my project comes under the budget a</w:t>
+      <w:proofErr w:type="gramStart"/>
+      <w:r>
+        <w:rPr>
+          <w:rFonts w:ascii="Arial" w:hAnsi="Arial" w:cs="Arial"/>
+        </w:rPr>
+        <w:t>my</w:t>
+      </w:r>
+      <w:proofErr w:type="gramEnd"/>
+      <w:r>
+        <w:rPr>
+          <w:rFonts w:ascii="Arial" w:hAnsi="Arial" w:cs="Arial"/>
+        </w:rPr>
+        <w:t xml:space="preserve"> project comes under the budget a</w:t>
       </w:r>
       <w:r>
         <w:rPr>
@@ -2553,11 +2561,19 @@
       <w:r>
         <w:t xml:space="preserve"> </w:t>
       </w:r>
-      <w:r>
-        <w:rPr>
-          <w:rFonts w:ascii="Arial" w:hAnsi="Arial" w:cs="Arial"/>
-        </w:rPr>
-        <w:t>it is used to derive that how the system works or behave. For example:   scalability, performance, availability, security, maintainability and so on.</w:t>
+      <w:proofErr w:type="gramStart"/>
+      <w:r>
+        <w:rPr>
+          <w:rFonts w:ascii="Arial" w:hAnsi="Arial" w:cs="Arial"/>
+        </w:rPr>
+        <w:t>it</w:t>
+      </w:r>
+      <w:proofErr w:type="gramEnd"/>
+      <w:r>
+        <w:rPr>
+          <w:rFonts w:ascii="Arial" w:hAnsi="Arial" w:cs="Arial"/>
+        </w:rPr>
+        <w:t xml:space="preserve"> is used to derive that how the system works or behave. For example:   scalability, performance, availability, security, maintainability and so on.</w:t>
       </w:r>
     </w:p>
     <w:p>
@@ -3954,8 +3970,13 @@
         </w:rPr>
         <w:t>Use case diagam is pictorial representation of user’s interaction with the system that express the relationship between the operators and different use cases in which the operators is involved.</w:t>
       </w:r>
-    </w:p>
-    <w:p/>
+      <w:r>
+        <w:rPr>
+          <w:rFonts w:ascii="Arial" w:hAnsi="Arial" w:cs="Arial"/>
+        </w:rPr>
+        <w:t xml:space="preserve"> Here in this diagram I have defined two actors as admin and user where admin can perform CRUD operation and login whereas user can send feedback and then view all the things that admin has posted in the website.</w:t>
+      </w:r>
+    </w:p>
     <w:p>
       <w:pPr>
         <w:rPr>
@@ -3967,10 +3988,10 @@
           <w:noProof/>
         </w:rPr>
         <w:drawing>
-          <wp:inline distT="0" distB="0" distL="0" distR="0" wp14:anchorId="6BFCFB5B" wp14:editId="6343CFB6">
-            <wp:extent cx="4157330" cy="5007610"/>
-            <wp:effectExtent l="0" t="0" r="0" b="2540"/>
-            <wp:docPr id="1" name="Picture 1"/>
+          <wp:inline distT="0" distB="0" distL="0" distR="0" wp14:anchorId="606ADFB5" wp14:editId="6305C692">
+            <wp:extent cx="4355545" cy="4641011"/>
+            <wp:effectExtent l="0" t="0" r="6985" b="7620"/>
+            <wp:docPr id="3" name="Picture 3"/>
             <wp:cNvGraphicFramePr>
               <a:graphicFrameLocks xmlns:a="http://schemas.openxmlformats.org/drawingml/2006/main" noChangeAspect="1"/>
             </wp:cNvGraphicFramePr>
@@ -3978,35 +3999,23 @@
               <a:graphicData uri="http://schemas.openxmlformats.org/drawingml/2006/picture">
                 <pic:pic xmlns:pic="http://schemas.openxmlformats.org/drawingml/2006/picture">
                   <pic:nvPicPr>
-                    <pic:cNvPr id="0" name="Picture 1" descr="C:\Users\User\Desktop\ADI-Assignment1\CP_UseCase.jpg"/>
-                    <pic:cNvPicPr>
-                      <a:picLocks noChangeAspect="1" noChangeArrowheads="1"/>
-                    </pic:cNvPicPr>
+                    <pic:cNvPr id="1" name=""/>
+                    <pic:cNvPicPr/>
                   </pic:nvPicPr>
                   <pic:blipFill>
-                    <a:blip r:embed="rId9">
-                      <a:extLst>
-                        <a:ext uri="{28A0092B-C50C-407E-A947-70E740481C1C}">
-                          <a14:useLocalDpi xmlns:a14="http://schemas.microsoft.com/office/drawing/2010/main" val="0"/>
-                        </a:ext>
-                      </a:extLst>
-                    </a:blip>
+                    <a:blip r:embed="rId9"/>
                     <a:stretch>
                       <a:fillRect/>
                     </a:stretch>
                   </pic:blipFill>
-                  <pic:spPr bwMode="auto">
+                  <pic:spPr>
                     <a:xfrm>
                       <a:off x="0" y="0"/>
-                      <a:ext cx="4166539" cy="5018703"/>
+                      <a:ext cx="4362765" cy="4648705"/>
                     </a:xfrm>
                     <a:prstGeom prst="rect">
                       <a:avLst/>
                     </a:prstGeom>
-                    <a:noFill/>
-                    <a:ln>
-                      <a:noFill/>
-                    </a:ln>
                   </pic:spPr>
                 </pic:pic>
               </a:graphicData>
@@ -4639,8 +4648,6 @@
         <w:tab/>
         <w:t>Table of explanation of the cases.</w:t>
       </w:r>
-      <w:bookmarkStart w:id="0" w:name="_GoBack"/>
-      <w:bookmarkEnd w:id="0"/>
     </w:p>
     <w:p>
       <w:pPr>
@@ -5257,12 +5264,12 @@
           <wp:anchor distT="0" distB="0" distL="114300" distR="114300" simplePos="0" relativeHeight="251658240" behindDoc="0" locked="0" layoutInCell="1" allowOverlap="1">
             <wp:simplePos x="0" y="0"/>
             <wp:positionH relativeFrom="column">
-              <wp:posOffset>104775</wp:posOffset>
+              <wp:posOffset>103505</wp:posOffset>
             </wp:positionH>
             <wp:positionV relativeFrom="paragraph">
               <wp:posOffset>0</wp:posOffset>
             </wp:positionV>
-            <wp:extent cx="5943600" cy="3625850"/>
+            <wp:extent cx="5943600" cy="4709795"/>
             <wp:effectExtent l="0" t="0" r="0" b="0"/>
             <wp:wrapSquare wrapText="bothSides"/>
             <wp:docPr id="5" name="Picture 5"/>
@@ -5291,7 +5298,7 @@
                   <pic:spPr>
                     <a:xfrm>
                       <a:off x="0" y="0"/>
-                      <a:ext cx="5943600" cy="3625850"/>
+                      <a:ext cx="5943600" cy="4709795"/>
                     </a:xfrm>
                     <a:prstGeom prst="rect">
                       <a:avLst/>
@@ -5300,6 +5307,9 @@
                 </pic:pic>
               </a:graphicData>
             </a:graphic>
+            <wp14:sizeRelV relativeFrom="margin">
+              <wp14:pctHeight>0</wp14:pctHeight>
+            </wp14:sizeRelV>
           </wp:anchor>
         </w:drawing>
       </w:r>
@@ -5327,6 +5337,8 @@
         <w:tab/>
         <w:t>Fig: Class Diagram.</w:t>
       </w:r>
+      <w:bookmarkStart w:id="0" w:name="_GoBack"/>
+      <w:bookmarkEnd w:id="0"/>
     </w:p>
     <w:sectPr>
       <w:pgSz w:w="12240" w:h="15840"/>
@@ -7404,7 +7416,7 @@
 </file>
 
 <file path=customXml/itemProps1.xml><?xml version="1.0" encoding="utf-8"?>
-<ds:datastoreItem xmlns:ds="http://schemas.openxmlformats.org/officeDocument/2006/customXml" ds:itemID="{E9264736-C6E0-4785-B7F6-8BAB0CA75258}">
+<ds:datastoreItem xmlns:ds="http://schemas.openxmlformats.org/officeDocument/2006/customXml" ds:itemID="{2726D28B-3A1D-41EC-A194-F583BC322D47}">
   <ds:schemaRefs>
     <ds:schemaRef ds:uri="http://schemas.openxmlformats.org/officeDocument/2006/bibliography"/>
   </ds:schemaRefs>

</xml_diff>